<commit_message>
Ajout cahier des charges PPE2
</commit_message>
<xml_diff>
--- a/PPE2/doc/Cahier des charges.docx
+++ b/PPE2/doc/Cahier des charges.docx
@@ -342,8 +342,6 @@
             <w:r>
               <w:t>Lehchibi Gaël</w:t>
             </w:r>
-            <w:bookmarkStart w:id="0" w:name="_GoBack"/>
-            <w:bookmarkEnd w:id="0"/>
           </w:p>
         </w:tc>
       </w:tr>
@@ -1344,83 +1342,36 @@
         <w:pStyle w:val="Titre1"/>
         <w:spacing w:line="480" w:lineRule="auto"/>
       </w:pPr>
-      <w:bookmarkStart w:id="1" w:name="_Toc348900850"/>
+      <w:bookmarkStart w:id="0" w:name="_Toc348900850"/>
       <w:r>
         <w:lastRenderedPageBreak/>
         <w:t>Contexte et objectifs</w:t>
       </w:r>
-      <w:bookmarkEnd w:id="1"/>
+      <w:bookmarkEnd w:id="0"/>
     </w:p>
     <w:p>
       <w:pPr>
         <w:pStyle w:val="Titre2"/>
         <w:spacing w:line="360" w:lineRule="auto"/>
       </w:pPr>
-      <w:bookmarkStart w:id="2" w:name="_Toc348900851"/>
+      <w:bookmarkStart w:id="1" w:name="_Toc348900851"/>
       <w:r>
         <w:t>Contexte du projet</w:t>
       </w:r>
-      <w:bookmarkEnd w:id="2"/>
+      <w:bookmarkEnd w:id="1"/>
+    </w:p>
+    <w:p>
+      <w:r>
+        <w:tab/>
+        <w:t>Monsieur Lucien Sapin, directeur de la Maison Des Ligues de Loraine (dénommé M2L ci-après) souhaite pouvoir gérer les réservations de salles enregistrées sur son application web. Il souhaite également permettre aux employés du site de la M2L compétents de gérer les disponibilités des salles afin de prévoir un planning.</w:t>
+      </w:r>
     </w:p>
     <w:p>
       <w:pPr>
         <w:ind w:firstLine="708"/>
       </w:pPr>
       <w:r>
-        <w:t>Monsieur Lucien Sapin, directeur de la Maison des Ligues de Lor</w:t>
-      </w:r>
-      <w:r>
-        <w:t>r</w:t>
-      </w:r>
-      <w:r>
-        <w:t>aine (M2L)</w:t>
-      </w:r>
-      <w:r>
-        <w:t>, souhaite la mise en place d’une application web afin de gérer la réservation des salles mises à disposition par la M2L. La solution a vocation à être utilisée par des personnes extérieures à la M2L : entreprise</w:t>
-      </w:r>
-      <w:r>
-        <w:t>s</w:t>
-      </w:r>
-      <w:r>
-        <w:t>, étudiants, particuliers ainsi que par les administrateurs et les membres de clubs de la M2L.</w:t>
-      </w:r>
-    </w:p>
-    <w:p>
-      <w:pPr>
-        <w:ind w:firstLine="708"/>
-      </w:pPr>
-      <w:r>
-        <w:t>La M2L, ci-après « le client »</w:t>
-      </w:r>
-      <w:r>
-        <w:t>,</w:t>
-      </w:r>
-      <w:r>
-        <w:t xml:space="preserve"> a le désir</w:t>
-      </w:r>
-      <w:r>
-        <w:t xml:space="preserve"> de mettre à disposition, contre rémunération, certaines parties de leurs locaux. </w:t>
-      </w:r>
-      <w:r>
-        <w:t>Ils ont</w:t>
-      </w:r>
-      <w:r>
-        <w:t>,</w:t>
-      </w:r>
-      <w:r>
-        <w:t xml:space="preserve"> pour cela</w:t>
-      </w:r>
-      <w:r>
-        <w:t>,</w:t>
-      </w:r>
-      <w:r>
-        <w:t xml:space="preserve"> </w:t>
-      </w:r>
-      <w:r>
-        <w:t xml:space="preserve">sélectionné une liste de salles </w:t>
-      </w:r>
-      <w:r>
-        <w:t>réservables à la journée et défini le tarif des locations en fonction des clients.</w:t>
+        <w:t>La M2L, ci-après le client, souhaite mettre à disposition des salles diverses pour les louer.</w:t>
       </w:r>
     </w:p>
     <w:p>
@@ -1478,11 +1429,11 @@
         <w:pStyle w:val="Titre2"/>
         <w:spacing w:line="360" w:lineRule="auto"/>
       </w:pPr>
-      <w:bookmarkStart w:id="3" w:name="_Toc348900852"/>
+      <w:bookmarkStart w:id="2" w:name="_Toc348900852"/>
       <w:r>
         <w:t>Objectifs</w:t>
       </w:r>
-      <w:bookmarkEnd w:id="3"/>
+      <w:bookmarkEnd w:id="2"/>
     </w:p>
     <w:p>
       <w:r>
@@ -1504,13 +1455,19 @@
         </w:numPr>
       </w:pPr>
       <w:r>
-        <w:t>P</w:t>
-      </w:r>
-      <w:r>
-        <w:t>résenter le processus et la tarification de la location d’une salle</w:t>
-      </w:r>
-      <w:r>
-        <w:t xml:space="preserve"> de la M2L</w:t>
+        <w:t>E</w:t>
+      </w:r>
+      <w:r>
+        <w:t xml:space="preserve">ffectuer </w:t>
+      </w:r>
+      <w:r>
+        <w:t>la</w:t>
+      </w:r>
+      <w:r>
+        <w:t xml:space="preserve"> réservation</w:t>
+      </w:r>
+      <w:r>
+        <w:t xml:space="preserve"> d’une salle pour un jour donné</w:t>
       </w:r>
       <w:r>
         <w:t>.</w:t>
@@ -1525,22 +1482,25 @@
         </w:numPr>
       </w:pPr>
       <w:r>
-        <w:t>E</w:t>
-      </w:r>
-      <w:r>
-        <w:t xml:space="preserve">ffectuer </w:t>
-      </w:r>
-      <w:r>
-        <w:t>la</w:t>
-      </w:r>
-      <w:r>
-        <w:t xml:space="preserve"> réservation</w:t>
-      </w:r>
-      <w:r>
-        <w:t xml:space="preserve"> d’une salle pour un jour donné</w:t>
+        <w:t>A</w:t>
+      </w:r>
+      <w:r>
+        <w:t>nnuler une réservation</w:t>
       </w:r>
       <w:r>
         <w:t>.</w:t>
+      </w:r>
+    </w:p>
+    <w:p>
+      <w:pPr>
+        <w:pStyle w:val="Paragraphedeliste"/>
+        <w:numPr>
+          <w:ilvl w:val="0"/>
+          <w:numId w:val="1"/>
+        </w:numPr>
+      </w:pPr>
+      <w:r>
+        <w:t>Afficher les réservations qui pourront être filtrée par date, salle ou utilisateur</w:t>
       </w:r>
     </w:p>
     <w:p>
@@ -1548,11 +1508,11 @@
         <w:pStyle w:val="Titre1"/>
         <w:spacing w:line="480" w:lineRule="auto"/>
       </w:pPr>
-      <w:bookmarkStart w:id="4" w:name="_Toc348900853"/>
+      <w:bookmarkStart w:id="3" w:name="_Toc348900853"/>
       <w:r>
         <w:t>Description des besoins</w:t>
       </w:r>
-      <w:bookmarkEnd w:id="4"/>
+      <w:bookmarkEnd w:id="3"/>
     </w:p>
     <w:p>
       <w:pPr>
@@ -1579,7 +1539,7 @@
         <w:pStyle w:val="Titre2"/>
         <w:spacing w:line="360" w:lineRule="auto"/>
       </w:pPr>
-      <w:bookmarkStart w:id="5" w:name="_Toc348900854"/>
+      <w:bookmarkStart w:id="4" w:name="_Toc348900854"/>
       <w:r>
         <w:t>Utilisateur</w:t>
       </w:r>
@@ -1589,7 +1549,7 @@
       <w:r>
         <w:t xml:space="preserve"> connecté</w:t>
       </w:r>
-      <w:bookmarkEnd w:id="5"/>
+      <w:bookmarkEnd w:id="4"/>
     </w:p>
     <w:p>
       <w:pPr>
@@ -1617,7 +1577,11 @@
         <w:t>Cela implique qu’un utilisateur ne soit pas connu du système. Ces utilisateurs ont la capacité de s’enregistrer auprès du système pour pouvoir s’y connecter par la suite.</w:t>
       </w:r>
     </w:p>
-    <w:p/>
+    <w:p>
+      <w:pPr>
+        <w:ind w:firstLine="708"/>
+      </w:pPr>
+    </w:p>
     <w:p>
       <w:pPr>
         <w:pStyle w:val="Paragraphedeliste"/>
@@ -1627,7 +1591,7 @@
         </w:numPr>
       </w:pPr>
       <w:r>
-        <w:t>Consultation de la liste des salles disponibles</w:t>
+        <w:t>Connexion à l’application</w:t>
       </w:r>
     </w:p>
     <w:p>
@@ -1635,38 +1599,39 @@
         <w:ind w:firstLine="708"/>
       </w:pPr>
       <w:r>
-        <w:t>La M2L met</w:t>
-      </w:r>
-      <w:r>
-        <w:t xml:space="preserve"> à disposition un certain nombre de salles. L’utilisateur doit pouvoir avoir accès aux informations relative</w:t>
-      </w:r>
-      <w:r>
-        <w:t>s</w:t>
-      </w:r>
-      <w:r>
-        <w:t xml:space="preserve"> à ce</w:t>
-      </w:r>
-      <w:r>
-        <w:t>s locaux</w:t>
-      </w:r>
-      <w:r>
-        <w:t>. Il pourra y consulter la capacité d’accueil de la salle, une photographie ainsi qu’un bref descriptif.</w:t>
-      </w:r>
-    </w:p>
-    <w:p>
-      <w:pPr>
-        <w:ind w:firstLine="708"/>
-      </w:pPr>
-    </w:p>
-    <w:p>
-      <w:pPr>
-        <w:ind w:firstLine="708"/>
-      </w:pPr>
-    </w:p>
-    <w:p>
-      <w:pPr>
-        <w:ind w:firstLine="708"/>
-      </w:pPr>
+        <w:t>Un utilisateur inscrit auprès de l’application pourra se connecter avec son email/mot de passe</w:t>
+      </w:r>
+      <w:r>
+        <w:t xml:space="preserve"> </w:t>
+      </w:r>
+      <w:r>
+        <w:t>grâce à un formulaire de connexion</w:t>
+      </w:r>
+      <w:r>
+        <w:t>.</w:t>
+      </w:r>
+      <w:r>
+        <w:br/>
+      </w:r>
+    </w:p>
+    <w:p>
+      <w:pPr>
+        <w:pStyle w:val="Titre2"/>
+        <w:spacing w:line="360" w:lineRule="auto"/>
+      </w:pPr>
+      <w:bookmarkStart w:id="5" w:name="_Toc348900855"/>
+      <w:r>
+        <w:t>Utilisateur connecté</w:t>
+      </w:r>
+      <w:bookmarkEnd w:id="5"/>
+    </w:p>
+    <w:p>
+      <w:r>
+        <w:tab/>
+      </w:r>
+      <w:r>
+        <w:t>Une fois l’utilisateur inscrit et connecté à l’application, il a la possibilité d’effectuer des actions supplémentaires.</w:t>
+      </w:r>
     </w:p>
     <w:p>
       <w:pPr>
@@ -1677,34 +1642,8 @@
         </w:numPr>
       </w:pPr>
       <w:r>
-        <w:lastRenderedPageBreak/>
-        <w:t>Consultation des modalités de réservations</w:t>
-      </w:r>
-    </w:p>
-    <w:p>
-      <w:pPr>
-        <w:ind w:firstLine="708"/>
-      </w:pPr>
-      <w:r>
-        <w:t xml:space="preserve">Lorsque l’utilisateur souhaite réserver une salle, il est soumis au processus imposé par la </w:t>
-      </w:r>
-      <w:r>
-        <w:t>M2L. La solution se doit donc d’en présenter l</w:t>
-      </w:r>
-      <w:r>
-        <w:t xml:space="preserve">es modalités : </w:t>
-      </w:r>
-      <w:r>
-        <w:t>durée de location, tarification,</w:t>
-      </w:r>
-      <w:r>
-        <w:t xml:space="preserve"> …</w:t>
-      </w:r>
-    </w:p>
-    <w:p>
-      <w:pPr>
-        <w:ind w:firstLine="708"/>
-      </w:pPr>
+        <w:t>Il peut administrer le nombre de salles disponibles pour une date</w:t>
+      </w:r>
     </w:p>
     <w:p>
       <w:pPr>
@@ -1715,54 +1654,9 @@
         </w:numPr>
       </w:pPr>
       <w:r>
-        <w:t>Inscription à l’application</w:t>
-      </w:r>
-    </w:p>
-    <w:p>
-      <w:pPr>
-        <w:ind w:firstLine="708"/>
-      </w:pPr>
-      <w:r>
-        <w:t>Un utilisateur non connecté aura la possibilité de s’enregistrer auprès de</w:t>
-      </w:r>
-      <w:r>
-        <w:t xml:space="preserve"> l’application</w:t>
-      </w:r>
-      <w:r>
-        <w:t xml:space="preserve"> via un formulaire d’inscription. </w:t>
-      </w:r>
-      <w:r>
-        <w:t>L’utilisateur</w:t>
-      </w:r>
-      <w:r>
-        <w:t xml:space="preserve"> devra fournir</w:t>
-      </w:r>
-      <w:r>
-        <w:t xml:space="preserve"> son identité, </w:t>
-      </w:r>
-      <w:r>
-        <w:t>son statut,</w:t>
-      </w:r>
-      <w:r>
-        <w:t xml:space="preserve"> un email</w:t>
-      </w:r>
-      <w:r>
-        <w:t xml:space="preserve"> et</w:t>
-      </w:r>
-      <w:r>
-        <w:t xml:space="preserve"> un mot de pa</w:t>
-      </w:r>
-      <w:r>
-        <w:t>sse. Le mot de passe sera haché</w:t>
-      </w:r>
-      <w:r>
-        <w:t xml:space="preserve"> avant d’être persisté en base de données. </w:t>
-      </w:r>
-    </w:p>
-    <w:p>
-      <w:pPr>
-        <w:ind w:firstLine="360"/>
-      </w:pPr>
+        <w:lastRenderedPageBreak/>
+        <w:t>Il peut afficher les réservations effectuées en fonction de la date, d’une adresse email saisie ou du type de salle réservée.</w:t>
+      </w:r>
     </w:p>
     <w:p>
       <w:pPr>
@@ -1773,110 +1667,8 @@
         </w:numPr>
       </w:pPr>
       <w:r>
-        <w:t>Connexion à l’application</w:t>
-      </w:r>
-    </w:p>
-    <w:p>
-      <w:pPr>
-        <w:ind w:firstLine="708"/>
-      </w:pPr>
-      <w:r>
-        <w:t>Un utilisateur inscrit auprès de l’application pourra se connecter avec son email/mot de passe</w:t>
-      </w:r>
-      <w:r>
-        <w:t xml:space="preserve"> </w:t>
-      </w:r>
-      <w:r>
-        <w:t>grâce à un formulaire de connexion</w:t>
-      </w:r>
-      <w:r>
-        <w:t>.</w:t>
-      </w:r>
-      <w:r>
-        <w:br/>
-      </w:r>
-    </w:p>
-    <w:p>
-      <w:pPr>
-        <w:pStyle w:val="Titre2"/>
-        <w:spacing w:line="360" w:lineRule="auto"/>
-      </w:pPr>
-      <w:bookmarkStart w:id="6" w:name="_Toc348900855"/>
-      <w:r>
-        <w:t>Utilisateur connecté</w:t>
-      </w:r>
-      <w:bookmarkEnd w:id="6"/>
-    </w:p>
-    <w:p>
-      <w:r>
-        <w:tab/>
-      </w:r>
-      <w:r>
-        <w:t>Une fois l’utilisateur inscrit et connecté à l’application, il a la possibilité d’effectuer des actions supplémentaires.</w:t>
-      </w:r>
-    </w:p>
-    <w:p/>
-    <w:p>
-      <w:pPr>
-        <w:pStyle w:val="Paragraphedeliste"/>
-        <w:numPr>
-          <w:ilvl w:val="0"/>
-          <w:numId w:val="2"/>
-        </w:numPr>
-      </w:pPr>
-      <w:r>
-        <w:t>Effectuer la réservation d’une salle</w:t>
-      </w:r>
-    </w:p>
-    <w:p>
-      <w:pPr>
-        <w:ind w:firstLine="708"/>
-      </w:pPr>
-      <w:r>
-        <w:t xml:space="preserve">L’utilisateur souhaitant réserver un local doit remplir un formulaire. Il devra sélectionner la salle ainsi que la date </w:t>
-      </w:r>
-      <w:r>
-        <w:t>de la réservation. Une fois le formulaire rempli, l’utilisateur devra obtenir une confirmation de sa réservation ou un message stipulant la raison de l’échec en cas d’erreur.</w:t>
-      </w:r>
-    </w:p>
-    <w:p>
-      <w:pPr>
-        <w:ind w:firstLine="708"/>
-      </w:pPr>
-    </w:p>
-    <w:p>
-      <w:pPr>
-        <w:pStyle w:val="Paragraphedeliste"/>
-        <w:numPr>
-          <w:ilvl w:val="0"/>
-          <w:numId w:val="2"/>
-        </w:numPr>
-      </w:pPr>
-      <w:r>
-        <w:t>Modifier le profil</w:t>
-      </w:r>
-      <w:r>
-        <w:t xml:space="preserve"> utilisateur</w:t>
-      </w:r>
-    </w:p>
-    <w:p>
-      <w:pPr>
-        <w:ind w:firstLine="708"/>
-      </w:pPr>
-      <w:r>
-        <w:t>L’utilisateur a la possibilité de modifier les info</w:t>
-      </w:r>
-      <w:r>
-        <w:t>rmations relatives à son profil</w:t>
-      </w:r>
-      <w:r>
-        <w:t>. Pour cela, il devra compléter un formulaire pré-rempli avec les informations actuellement persistées dans le système.</w:t>
-      </w:r>
-    </w:p>
-    <w:p>
-      <w:pPr>
-        <w:ind w:firstLine="708"/>
-      </w:pPr>
+        <w:t>Il peut supprimer une réservation</w:t>
+      </w:r>
     </w:p>
     <w:p>
       <w:pPr>
@@ -1907,32 +1699,28 @@
           <w:szCs w:val="32"/>
         </w:rPr>
       </w:pPr>
-      <w:r>
-        <w:br w:type="page"/>
-      </w:r>
     </w:p>
     <w:p>
       <w:pPr>
         <w:pStyle w:val="Titre1"/>
         <w:spacing w:line="480" w:lineRule="auto"/>
       </w:pPr>
-      <w:bookmarkStart w:id="7" w:name="_Toc348900856"/>
-      <w:r>
-        <w:lastRenderedPageBreak/>
+      <w:bookmarkStart w:id="6" w:name="_Toc348900856"/>
+      <w:r>
         <w:t>Délais de réalisation</w:t>
       </w:r>
-      <w:bookmarkEnd w:id="7"/>
+      <w:bookmarkEnd w:id="6"/>
     </w:p>
     <w:p>
       <w:pPr>
         <w:pStyle w:val="Titre2"/>
         <w:spacing w:line="360" w:lineRule="auto"/>
       </w:pPr>
-      <w:bookmarkStart w:id="8" w:name="_Toc348900857"/>
+      <w:bookmarkStart w:id="7" w:name="_Toc348900857"/>
       <w:r>
         <w:t>Avant-projet</w:t>
       </w:r>
-      <w:bookmarkEnd w:id="8"/>
+      <w:bookmarkEnd w:id="7"/>
     </w:p>
     <w:p>
       <w:pPr>
@@ -2122,11 +1910,11 @@
       <w:pPr>
         <w:pStyle w:val="Titre2"/>
       </w:pPr>
-      <w:bookmarkStart w:id="9" w:name="_Toc348900858"/>
+      <w:bookmarkStart w:id="8" w:name="_Toc348900858"/>
       <w:r>
         <w:t>Application</w:t>
       </w:r>
-      <w:bookmarkEnd w:id="9"/>
+      <w:bookmarkEnd w:id="8"/>
     </w:p>
     <w:p>
       <w:r>
@@ -2421,11 +2209,11 @@
         <w:pStyle w:val="Titre1"/>
         <w:spacing w:line="480" w:lineRule="auto"/>
       </w:pPr>
-      <w:bookmarkStart w:id="10" w:name="_Toc348900859"/>
+      <w:bookmarkStart w:id="9" w:name="_Toc348900859"/>
       <w:r>
         <w:t>Contraintes techniques</w:t>
       </w:r>
-      <w:bookmarkEnd w:id="10"/>
+      <w:bookmarkEnd w:id="9"/>
     </w:p>
     <w:p>
       <w:r>
@@ -2472,12 +2260,12 @@
         <w:pStyle w:val="Titre1"/>
         <w:spacing w:line="480" w:lineRule="auto"/>
       </w:pPr>
-      <w:bookmarkStart w:id="11" w:name="_Toc348900860"/>
+      <w:bookmarkStart w:id="10" w:name="_Toc348900860"/>
       <w:r>
         <w:lastRenderedPageBreak/>
         <w:t>Calendrier</w:t>
       </w:r>
-      <w:bookmarkEnd w:id="11"/>
+      <w:bookmarkEnd w:id="10"/>
     </w:p>
     <w:p>
       <w:pPr>
@@ -2650,11 +2438,11 @@
         <w:pStyle w:val="Titre1"/>
         <w:spacing w:line="480" w:lineRule="auto"/>
       </w:pPr>
-      <w:bookmarkStart w:id="12" w:name="_Toc348900861"/>
+      <w:bookmarkStart w:id="11" w:name="_Toc348900861"/>
       <w:r>
         <w:t>Livrables</w:t>
       </w:r>
-      <w:bookmarkEnd w:id="12"/>
+      <w:bookmarkEnd w:id="11"/>
     </w:p>
     <w:p>
       <w:pPr>
@@ -2685,11 +2473,11 @@
         <w:pStyle w:val="Titre1"/>
         <w:spacing w:line="480" w:lineRule="auto"/>
       </w:pPr>
-      <w:bookmarkStart w:id="13" w:name="_Toc348900862"/>
+      <w:bookmarkStart w:id="12" w:name="_Toc348900862"/>
       <w:r>
         <w:t>Documents annexes</w:t>
       </w:r>
-      <w:bookmarkEnd w:id="13"/>
+      <w:bookmarkEnd w:id="12"/>
     </w:p>
     <w:p>
       <w:pPr>
@@ -2711,6 +2499,8 @@
           <w:numId w:val="3"/>
         </w:numPr>
       </w:pPr>
+      <w:bookmarkStart w:id="13" w:name="_GoBack"/>
+      <w:bookmarkEnd w:id="13"/>
       <w:r>
         <w:t>Maquettes</w:t>
       </w:r>
@@ -2813,7 +2603,7 @@
                 <w:bCs/>
                 <w:noProof/>
               </w:rPr>
-              <w:t>2</w:t>
+              <w:t>6</w:t>
             </w:r>
             <w:r>
               <w:rPr>
@@ -2858,7 +2648,7 @@
                 <w:bCs/>
                 <w:noProof/>
               </w:rPr>
-              <w:t>7</w:t>
+              <w:t>6</w:t>
             </w:r>
             <w:r>
               <w:rPr>
@@ -3579,9 +3369,6 @@
     <w:lsdException w:name="Book Title" w:uiPriority="33" w:qFormat="1"/>
     <w:lsdException w:name="Bibliography" w:semiHidden="1" w:uiPriority="37" w:unhideWhenUsed="1"/>
     <w:lsdException w:name="TOC Heading" w:semiHidden="1" w:uiPriority="39" w:unhideWhenUsed="1" w:qFormat="1"/>
-    <w:lsdException w:name="Grid Table 1 Light" w:semiHidden="1" w:unhideWhenUsed="1"/>
-    <w:lsdException w:name="Grid Table 2" w:semiHidden="1" w:unhideWhenUsed="1"/>
-    <w:lsdException w:name="Grid Table 3" w:semiHidden="1" w:unhideWhenUsed="1"/>
     <w:lsdException w:name="Grid Table 4" w:uiPriority="49"/>
     <w:lsdException w:name="Grid Table 5 Dark" w:uiPriority="50"/>
     <w:lsdException w:name="Grid Table 6 Colorful" w:uiPriority="51"/>
@@ -4288,7 +4075,7 @@
 </file>
 
 <file path=customXml/itemProps1.xml><?xml version="1.0" encoding="utf-8"?>
-<ds:datastoreItem xmlns:ds="http://schemas.openxmlformats.org/officeDocument/2006/customXml" ds:itemID="{6569DBEA-4C87-4D56-B6E8-4CD300769F72}">
+<ds:datastoreItem xmlns:ds="http://schemas.openxmlformats.org/officeDocument/2006/customXml" ds:itemID="{D7ECD42D-3E28-4C58-81F8-E49F35EA9745}">
   <ds:schemaRefs>
     <ds:schemaRef ds:uri="http://schemas.openxmlformats.org/officeDocument/2006/bibliography"/>
   </ds:schemaRefs>

</xml_diff>